<commit_message>
remove id from template
</commit_message>
<xml_diff>
--- a/template/unpaid_payment.docx
+++ b/template/unpaid_payment.docx
@@ -84,21 +84,20 @@
       <w:tblPr>
         <w:tblStyle w:val="TableGrid"/>
         <w:tblpPr w:leftFromText="180" w:rightFromText="180" w:vertAnchor="page" w:horzAnchor="margin" w:tblpY="3436"/>
-        <w:tblW w:w="13225" w:type="dxa"/>
+        <w:tblW w:w="12793" w:type="dxa"/>
         <w:tblLook w:val="04A0" w:firstRow="1" w:lastRow="0" w:firstColumn="1" w:lastColumn="0" w:noHBand="0" w:noVBand="1"/>
       </w:tblPr>
       <w:tblGrid>
-        <w:gridCol w:w="2065"/>
-        <w:gridCol w:w="6519"/>
-        <w:gridCol w:w="4641"/>
+        <w:gridCol w:w="7473"/>
+        <w:gridCol w:w="5320"/>
       </w:tblGrid>
       <w:tr>
         <w:trPr>
-          <w:trHeight w:val="783"/>
+          <w:trHeight w:val="806"/>
         </w:trPr>
         <w:tc>
           <w:tcPr>
-            <w:tcW w:w="2065" w:type="dxa"/>
+            <w:tcW w:w="7473" w:type="dxa"/>
             <w:vAlign w:val="center"/>
           </w:tcPr>
           <w:p>
@@ -112,13 +111,13 @@
               <w:rPr>
                 <w:rFonts w:ascii="Arial" w:hAnsi="Arial" w:cs="Arial"/>
               </w:rPr>
-              <w:t>ID</w:t>
+              <w:t>Unit</w:t>
             </w:r>
           </w:p>
         </w:tc>
         <w:tc>
           <w:tcPr>
-            <w:tcW w:w="6519" w:type="dxa"/>
+            <w:tcW w:w="5320" w:type="dxa"/>
             <w:vAlign w:val="center"/>
           </w:tcPr>
           <w:p>
@@ -132,13 +131,18 @@
               <w:rPr>
                 <w:rFonts w:ascii="Arial" w:hAnsi="Arial" w:cs="Arial"/>
               </w:rPr>
-              <w:t>Unit</w:t>
+              <w:t>Total Due</w:t>
             </w:r>
           </w:p>
         </w:tc>
+      </w:tr>
+      <w:tr>
+        <w:trPr>
+          <w:trHeight w:val="725"/>
+        </w:trPr>
         <w:tc>
           <w:tcPr>
-            <w:tcW w:w="4641" w:type="dxa"/>
+            <w:tcW w:w="7473" w:type="dxa"/>
             <w:vAlign w:val="center"/>
           </w:tcPr>
           <w:p>
@@ -146,86 +150,35 @@
               <w:jc w:val="center"/>
               <w:rPr>
                 <w:rFonts w:ascii="Arial" w:hAnsi="Arial" w:cs="Arial"/>
+                <w:caps/>
+                <w:spacing w:val="15"/>
+                <w:sz w:val="23"/>
+                <w:szCs w:val="23"/>
               </w:rPr>
             </w:pPr>
             <w:r>
               <w:rPr>
                 <w:rFonts w:ascii="Arial" w:hAnsi="Arial" w:cs="Arial"/>
               </w:rPr>
-              <w:t>Total Due</w:t>
-            </w:r>
-          </w:p>
-        </w:tc>
-      </w:tr>
-      <w:tr>
-        <w:trPr>
-          <w:trHeight w:val="704"/>
-        </w:trPr>
-        <w:tc>
-          <w:tcPr>
-            <w:tcW w:w="2065" w:type="dxa"/>
-            <w:vAlign w:val="center"/>
-          </w:tcPr>
-          <w:p>
-            <w:pPr>
-              <w:jc w:val="center"/>
+              <w:t>${</w:t>
+            </w:r>
+            <w:r>
               <w:rPr>
                 <w:rFonts w:ascii="Arial" w:hAnsi="Arial" w:cs="Arial"/>
               </w:rPr>
-            </w:pPr>
+              <w:t>UNIT</w:t>
+            </w:r>
             <w:r>
               <w:rPr>
                 <w:rFonts w:ascii="Arial" w:hAnsi="Arial" w:cs="Arial"/>
               </w:rPr>
-              <w:t>${</w:t>
-            </w:r>
-            <w:r>
-              <w:rPr>
-                <w:rFonts w:ascii="Arial" w:hAnsi="Arial" w:cs="Arial"/>
-              </w:rPr>
-              <w:t>ID}</w:t>
+              <w:t>}</w:t>
             </w:r>
           </w:p>
         </w:tc>
         <w:tc>
           <w:tcPr>
-            <w:tcW w:w="6519" w:type="dxa"/>
-            <w:vAlign w:val="center"/>
-          </w:tcPr>
-          <w:p>
-            <w:pPr>
-              <w:jc w:val="center"/>
-              <w:rPr>
-                <w:rFonts w:ascii="Arial" w:hAnsi="Arial" w:cs="Arial"/>
-                <w:caps/>
-                <w:spacing w:val="15"/>
-                <w:sz w:val="23"/>
-                <w:szCs w:val="23"/>
-              </w:rPr>
-            </w:pPr>
-            <w:r>
-              <w:rPr>
-                <w:rFonts w:ascii="Arial" w:hAnsi="Arial" w:cs="Arial"/>
-              </w:rPr>
-              <w:t>${</w:t>
-            </w:r>
-            <w:r>
-              <w:rPr>
-                <w:rFonts w:ascii="Arial" w:hAnsi="Arial" w:cs="Arial"/>
-              </w:rPr>
-              <w:t>UNIT</w:t>
-            </w:r>
-            <w:r>
-              <w:rPr>
-                <w:rFonts w:ascii="Arial" w:hAnsi="Arial" w:cs="Arial"/>
-              </w:rPr>
-              <w:t>}</w:t>
-            </w:r>
-          </w:p>
-        </w:tc>
-        <w:tc>
-          <w:tcPr>
-            <w:tcW w:w="4641" w:type="dxa"/>
+            <w:tcW w:w="5320" w:type="dxa"/>
             <w:vAlign w:val="center"/>
           </w:tcPr>
           <w:p>

</xml_diff>